<commit_message>
changed roles and responsibilities
</commit_message>
<xml_diff>
--- a/Project Scope Documentation.docx
+++ b/Project Scope Documentation.docx
@@ -153,160 +153,6 @@
               <w:jc w:val="center"/>
             </w:pPr>
             <w:r>
-              <w:t>Project Deliverables</w:t>
-            </w:r>
-          </w:p>
-        </w:tc>
-        <w:tc>
-          <w:tcPr>
-            <w:tcW w:w="6655" w:type="dxa"/>
-          </w:tcPr>
-          <w:p>
-            <w:pPr>
-              <w:pStyle w:val="ListParagraph"/>
-              <w:numPr>
-                <w:ilvl w:val="0"/>
-                <w:numId w:val="2"/>
-              </w:numPr>
-            </w:pPr>
-            <w:r>
-              <w:t xml:space="preserve">List number </w:t>
-            </w:r>
-            <w:r>
-              <w:t xml:space="preserve">and criteria </w:t>
-            </w:r>
-            <w:r>
-              <w:t>of vacant apartments</w:t>
-            </w:r>
-          </w:p>
-          <w:p>
-            <w:pPr>
-              <w:pStyle w:val="ListParagraph"/>
-              <w:numPr>
-                <w:ilvl w:val="0"/>
-                <w:numId w:val="2"/>
-              </w:numPr>
-            </w:pPr>
-            <w:r>
-              <w:t>List all registered pets that have not been paid for</w:t>
-            </w:r>
-          </w:p>
-          <w:p>
-            <w:pPr>
-              <w:pStyle w:val="ListParagraph"/>
-              <w:numPr>
-                <w:ilvl w:val="0"/>
-                <w:numId w:val="2"/>
-              </w:numPr>
-            </w:pPr>
-            <w:r>
-              <w:t>List all red vehicles</w:t>
-            </w:r>
-          </w:p>
-          <w:p>
-            <w:pPr>
-              <w:pStyle w:val="ListParagraph"/>
-              <w:numPr>
-                <w:ilvl w:val="0"/>
-                <w:numId w:val="2"/>
-              </w:numPr>
-            </w:pPr>
-            <w:r>
-              <w:t>What apartment model is the most popular?</w:t>
-            </w:r>
-          </w:p>
-          <w:p>
-            <w:pPr>
-              <w:pStyle w:val="ListParagraph"/>
-              <w:numPr>
-                <w:ilvl w:val="0"/>
-                <w:numId w:val="2"/>
-              </w:numPr>
-            </w:pPr>
-            <w:r>
-              <w:t xml:space="preserve">What is the average apartment size (in </w:t>
-            </w:r>
-            <w:proofErr w:type="spellStart"/>
-            <w:r>
-              <w:t>sqft</w:t>
-            </w:r>
-            <w:proofErr w:type="spellEnd"/>
-            <w:r>
-              <w:t>)?</w:t>
-            </w:r>
-          </w:p>
-          <w:p>
-            <w:pPr>
-              <w:pStyle w:val="ListParagraph"/>
-              <w:numPr>
-                <w:ilvl w:val="0"/>
-                <w:numId w:val="2"/>
-              </w:numPr>
-            </w:pPr>
-            <w:r>
-              <w:t>What is the maximum rent amount?</w:t>
-            </w:r>
-          </w:p>
-          <w:p>
-            <w:pPr>
-              <w:pStyle w:val="ListParagraph"/>
-              <w:numPr>
-                <w:ilvl w:val="0"/>
-                <w:numId w:val="2"/>
-              </w:numPr>
-            </w:pPr>
-            <w:r>
-              <w:t>How much credit does resident 045 have on their account?</w:t>
-            </w:r>
-          </w:p>
-          <w:p>
-            <w:pPr>
-              <w:pStyle w:val="ListParagraph"/>
-              <w:numPr>
-                <w:ilvl w:val="0"/>
-                <w:numId w:val="2"/>
-              </w:numPr>
-            </w:pPr>
-            <w:r>
-              <w:t>List pets by highest to lowest weight</w:t>
-            </w:r>
-          </w:p>
-          <w:p>
-            <w:pPr>
-              <w:pStyle w:val="ListParagraph"/>
-              <w:numPr>
-                <w:ilvl w:val="0"/>
-                <w:numId w:val="2"/>
-              </w:numPr>
-            </w:pPr>
-            <w:r>
-              <w:t>List all past due payments</w:t>
-            </w:r>
-          </w:p>
-          <w:p>
-            <w:pPr>
-              <w:pStyle w:val="ListParagraph"/>
-              <w:numPr>
-                <w:ilvl w:val="0"/>
-                <w:numId w:val="2"/>
-              </w:numPr>
-            </w:pPr>
-            <w:r>
-              <w:t>List all residents who are also employees</w:t>
-            </w:r>
-          </w:p>
-        </w:tc>
-      </w:tr>
-      <w:tr>
-        <w:tc>
-          <w:tcPr>
-            <w:tcW w:w="2695" w:type="dxa"/>
-          </w:tcPr>
-          <w:p>
-            <w:pPr>
-              <w:jc w:val="center"/>
-            </w:pPr>
-            <w:r>
               <w:t>Project Requirements</w:t>
             </w:r>
           </w:p>
@@ -566,16 +412,13 @@
           <w:p>
             <w:pPr>
               <w:jc w:val="center"/>
-              <w:rPr>
-                <w:sz w:val="24"/>
-              </w:rPr>
-            </w:pPr>
-            <w:r>
-              <w:rPr>
-                <w:sz w:val="24"/>
-              </w:rPr>
+            </w:pPr>
+            <w:r>
               <w:lastRenderedPageBreak/>
-              <w:t>Table Name</w:t>
+              <w:t>Team Member</w:t>
+            </w:r>
+            <w:r>
+              <w:t xml:space="preserve"> Name</w:t>
             </w:r>
           </w:p>
         </w:tc>
@@ -586,17 +429,9 @@
           <w:p>
             <w:pPr>
               <w:ind w:left="617"/>
-              <w:rPr>
-                <w:sz w:val="24"/>
-              </w:rPr>
-            </w:pPr>
-            <w:bookmarkStart w:id="0" w:name="_GoBack"/>
-            <w:bookmarkEnd w:id="0"/>
-            <w:r>
-              <w:rPr>
-                <w:sz w:val="24"/>
-              </w:rPr>
-              <w:t>Table Columns</w:t>
+            </w:pPr>
+            <w:r>
+              <w:t>Roles &amp; Responsibilities</w:t>
             </w:r>
           </w:p>
         </w:tc>
@@ -609,17 +444,9 @@
           <w:p>
             <w:pPr>
               <w:jc w:val="center"/>
-              <w:rPr>
-                <w:sz w:val="20"/>
-                <w:szCs w:val="20"/>
-              </w:rPr>
-            </w:pPr>
-            <w:r>
-              <w:rPr>
-                <w:sz w:val="20"/>
-                <w:szCs w:val="20"/>
-              </w:rPr>
-              <w:t>Residents</w:t>
+            </w:pPr>
+            <w:r>
+              <w:t>Jenna Lovett</w:t>
             </w:r>
           </w:p>
         </w:tc>
@@ -629,164 +456,54 @@
           </w:tcPr>
           <w:p>
             <w:pPr>
-              <w:pStyle w:val="ListParagraph"/>
-              <w:numPr>
-                <w:ilvl w:val="0"/>
-                <w:numId w:val="5"/>
-              </w:numPr>
-              <w:ind w:left="707"/>
-              <w:rPr>
-                <w:sz w:val="20"/>
-                <w:szCs w:val="20"/>
-              </w:rPr>
-            </w:pPr>
+              <w:ind w:left="617"/>
+            </w:pPr>
+            <w:r>
+              <w:t>Responsible for creating Residents table and Pets table, including columns within both tables. Responsible for gathering sample data pertaining to residents (</w:t>
+            </w:r>
             <w:proofErr w:type="spellStart"/>
             <w:r>
-              <w:rPr>
-                <w:sz w:val="20"/>
-                <w:szCs w:val="20"/>
-              </w:rPr>
+              <w:t>ie</w:t>
+            </w:r>
+            <w:proofErr w:type="spellEnd"/>
+            <w:r>
+              <w:t>. First names, Last names, apartment numbers, etc.). Responsible for testing small sets of data from these tables to ensure proper functionality. Responsible for ensuring data from Residents and Pets tables relates to other tables (</w:t>
+            </w:r>
+            <w:proofErr w:type="spellStart"/>
+            <w:r>
+              <w:t>ie</w:t>
+            </w:r>
+            <w:proofErr w:type="spellEnd"/>
+            <w:r>
+              <w:t xml:space="preserve">. </w:t>
+            </w:r>
+            <w:proofErr w:type="spellStart"/>
+            <w:r>
               <w:t>Resident_ID</w:t>
             </w:r>
             <w:proofErr w:type="spellEnd"/>
             <w:r>
-              <w:rPr>
-                <w:sz w:val="20"/>
-                <w:szCs w:val="20"/>
-              </w:rPr>
+              <w:t xml:space="preserve"> from Residents table works with </w:t>
+            </w:r>
+            <w:proofErr w:type="spellStart"/>
+            <w:r>
+              <w:t>Resident_ID</w:t>
+            </w:r>
+            <w:proofErr w:type="spellEnd"/>
+            <w:r>
               <w:t>(</w:t>
             </w:r>
             <w:proofErr w:type="spellStart"/>
             <w:r>
-              <w:rPr>
-                <w:sz w:val="20"/>
-                <w:szCs w:val="20"/>
-              </w:rPr>
-              <w:t>pk</w:t>
+              <w:t>fk</w:t>
             </w:r>
             <w:proofErr w:type="spellEnd"/>
             <w:r>
-              <w:rPr>
-                <w:sz w:val="20"/>
-                <w:szCs w:val="20"/>
-              </w:rPr>
-              <w:t>)</w:t>
-            </w:r>
-          </w:p>
-          <w:p>
-            <w:pPr>
-              <w:pStyle w:val="ListParagraph"/>
-              <w:numPr>
-                <w:ilvl w:val="0"/>
-                <w:numId w:val="5"/>
-              </w:numPr>
-              <w:ind w:left="707"/>
-              <w:rPr>
-                <w:sz w:val="20"/>
-                <w:szCs w:val="20"/>
-              </w:rPr>
-            </w:pPr>
-            <w:proofErr w:type="spellStart"/>
-            <w:r>
-              <w:rPr>
-                <w:sz w:val="20"/>
-                <w:szCs w:val="20"/>
-              </w:rPr>
-              <w:t>Apt_Number</w:t>
-            </w:r>
-            <w:proofErr w:type="spellEnd"/>
-            <w:r>
-              <w:rPr>
-                <w:sz w:val="20"/>
-                <w:szCs w:val="20"/>
-              </w:rPr>
-              <w:t>(</w:t>
-            </w:r>
-            <w:proofErr w:type="spellStart"/>
-            <w:r>
-              <w:rPr>
-                <w:sz w:val="20"/>
-                <w:szCs w:val="20"/>
-              </w:rPr>
-              <w:t>fk</w:t>
-            </w:r>
-            <w:proofErr w:type="spellEnd"/>
-            <w:r>
-              <w:rPr>
-                <w:sz w:val="20"/>
-                <w:szCs w:val="20"/>
-              </w:rPr>
-              <w:t>)</w:t>
-            </w:r>
-          </w:p>
-          <w:p>
-            <w:pPr>
-              <w:pStyle w:val="ListParagraph"/>
-              <w:numPr>
-                <w:ilvl w:val="0"/>
-                <w:numId w:val="5"/>
-              </w:numPr>
-              <w:ind w:left="707"/>
-              <w:rPr>
-                <w:sz w:val="20"/>
-                <w:szCs w:val="20"/>
-              </w:rPr>
-            </w:pPr>
-            <w:proofErr w:type="spellStart"/>
-            <w:r>
-              <w:rPr>
-                <w:sz w:val="20"/>
-                <w:szCs w:val="20"/>
-              </w:rPr>
-              <w:t>FName</w:t>
-            </w:r>
-            <w:proofErr w:type="spellEnd"/>
-          </w:p>
-          <w:p>
-            <w:pPr>
-              <w:pStyle w:val="ListParagraph"/>
-              <w:numPr>
-                <w:ilvl w:val="0"/>
-                <w:numId w:val="5"/>
-              </w:numPr>
-              <w:ind w:left="707"/>
-              <w:rPr>
-                <w:sz w:val="20"/>
-                <w:szCs w:val="20"/>
-              </w:rPr>
-            </w:pPr>
-            <w:proofErr w:type="spellStart"/>
-            <w:r>
-              <w:rPr>
-                <w:sz w:val="20"/>
-                <w:szCs w:val="20"/>
-              </w:rPr>
-              <w:t>LName</w:t>
-            </w:r>
-            <w:proofErr w:type="spellEnd"/>
-          </w:p>
-          <w:p>
-            <w:pPr>
-              <w:pStyle w:val="ListParagraph"/>
-              <w:numPr>
-                <w:ilvl w:val="0"/>
-                <w:numId w:val="5"/>
-              </w:numPr>
-              <w:ind w:left="707"/>
-              <w:rPr>
-                <w:sz w:val="20"/>
-                <w:szCs w:val="20"/>
-              </w:rPr>
-            </w:pPr>
-            <w:proofErr w:type="spellStart"/>
-            <w:r>
-              <w:rPr>
-                <w:sz w:val="20"/>
-                <w:szCs w:val="20"/>
-              </w:rPr>
-              <w:t>SocialSecurity</w:t>
-            </w:r>
-            <w:proofErr w:type="spellEnd"/>
+              <w:t xml:space="preserve">) from Vehicles table). Responsible for reviewing relevant tables (Residents and Pets) on the DB model/schema. Responsible for ensuring each team member completes their required duties and following up with Dr. J on a regular basis. Responsible for reviewing and curating project documentation, such as scope. </w:t>
+            </w:r>
+            <w:r>
+              <w:t>Responsible for building his/her portion of the GUI that relates to updating his/her tables.</w:t>
+            </w:r>
           </w:p>
         </w:tc>
       </w:tr>
@@ -798,18 +515,15 @@
           <w:p>
             <w:pPr>
               <w:jc w:val="center"/>
-              <w:rPr>
-                <w:sz w:val="20"/>
-                <w:szCs w:val="20"/>
-              </w:rPr>
-            </w:pPr>
-            <w:r>
-              <w:rPr>
-                <w:sz w:val="20"/>
-                <w:szCs w:val="20"/>
-              </w:rPr>
-              <w:t>Pets</w:t>
-            </w:r>
+            </w:pPr>
+            <w:r>
+              <w:t xml:space="preserve">Tyler </w:t>
+            </w:r>
+            <w:proofErr w:type="spellStart"/>
+            <w:r>
+              <w:t>Hodzen</w:t>
+            </w:r>
+            <w:proofErr w:type="spellEnd"/>
           </w:p>
         </w:tc>
         <w:tc>
@@ -818,197 +532,79 @@
           </w:tcPr>
           <w:p>
             <w:pPr>
-              <w:pStyle w:val="ListParagraph"/>
-              <w:numPr>
-                <w:ilvl w:val="0"/>
-                <w:numId w:val="6"/>
-              </w:numPr>
-              <w:rPr>
-                <w:sz w:val="20"/>
-                <w:szCs w:val="20"/>
-              </w:rPr>
-            </w:pPr>
+              <w:ind w:left="617"/>
+            </w:pPr>
+            <w:r>
+              <w:t xml:space="preserve">Responsible for creating </w:t>
+            </w:r>
+            <w:r>
+              <w:t>Employees</w:t>
+            </w:r>
+            <w:r>
+              <w:t xml:space="preserve"> table and </w:t>
+            </w:r>
+            <w:r>
+              <w:t>Maintenance</w:t>
+            </w:r>
+            <w:r>
+              <w:t xml:space="preserve"> table, including columns within both tables. Responsible for gathering sample data pertaining to </w:t>
+            </w:r>
+            <w:r>
+              <w:t>employees/maintenance</w:t>
+            </w:r>
+            <w:r>
+              <w:t xml:space="preserve"> (</w:t>
+            </w:r>
             <w:proofErr w:type="spellStart"/>
             <w:r>
-              <w:rPr>
-                <w:sz w:val="20"/>
-                <w:szCs w:val="20"/>
-              </w:rPr>
-              <w:t>Pet_ID</w:t>
+              <w:t>ie</w:t>
             </w:r>
             <w:proofErr w:type="spellEnd"/>
             <w:r>
-              <w:rPr>
-                <w:sz w:val="20"/>
-                <w:szCs w:val="20"/>
-              </w:rPr>
-              <w:t>(</w:t>
-            </w:r>
-            <w:proofErr w:type="spellStart"/>
-            <w:r>
-              <w:rPr>
-                <w:sz w:val="20"/>
-                <w:szCs w:val="20"/>
-              </w:rPr>
-              <w:t>pk</w:t>
-            </w:r>
-            <w:proofErr w:type="spellEnd"/>
-            <w:r>
-              <w:rPr>
-                <w:sz w:val="20"/>
-                <w:szCs w:val="20"/>
-              </w:rPr>
-              <w:t>)</w:t>
-            </w:r>
-          </w:p>
-          <w:p>
-            <w:pPr>
-              <w:pStyle w:val="ListParagraph"/>
-              <w:numPr>
-                <w:ilvl w:val="0"/>
-                <w:numId w:val="6"/>
-              </w:numPr>
-              <w:rPr>
-                <w:sz w:val="20"/>
-                <w:szCs w:val="20"/>
-              </w:rPr>
-            </w:pPr>
-            <w:proofErr w:type="spellStart"/>
-            <w:r>
-              <w:rPr>
-                <w:sz w:val="20"/>
-                <w:szCs w:val="20"/>
-              </w:rPr>
-              <w:t>Resident_ID</w:t>
-            </w:r>
-            <w:proofErr w:type="spellEnd"/>
-            <w:r>
-              <w:rPr>
-                <w:sz w:val="20"/>
-                <w:szCs w:val="20"/>
-              </w:rPr>
-              <w:t>(</w:t>
-            </w:r>
-            <w:proofErr w:type="spellStart"/>
-            <w:r>
-              <w:rPr>
-                <w:sz w:val="20"/>
-                <w:szCs w:val="20"/>
-              </w:rPr>
-              <w:t>fk</w:t>
-            </w:r>
-            <w:proofErr w:type="spellEnd"/>
-            <w:r>
-              <w:rPr>
-                <w:sz w:val="20"/>
-                <w:szCs w:val="20"/>
-              </w:rPr>
-              <w:t>)</w:t>
-            </w:r>
-          </w:p>
-          <w:p>
-            <w:pPr>
-              <w:pStyle w:val="ListParagraph"/>
-              <w:numPr>
-                <w:ilvl w:val="0"/>
-                <w:numId w:val="6"/>
-              </w:numPr>
-              <w:rPr>
-                <w:sz w:val="20"/>
-                <w:szCs w:val="20"/>
-              </w:rPr>
-            </w:pPr>
-            <w:r>
-              <w:rPr>
-                <w:sz w:val="20"/>
-                <w:szCs w:val="20"/>
-              </w:rPr>
-              <w:t>Name</w:t>
-            </w:r>
-          </w:p>
-          <w:p>
-            <w:pPr>
-              <w:pStyle w:val="ListParagraph"/>
-              <w:numPr>
-                <w:ilvl w:val="0"/>
-                <w:numId w:val="6"/>
-              </w:numPr>
-              <w:rPr>
-                <w:sz w:val="20"/>
-                <w:szCs w:val="20"/>
-              </w:rPr>
-            </w:pPr>
-            <w:r>
-              <w:rPr>
-                <w:sz w:val="20"/>
-                <w:szCs w:val="20"/>
-              </w:rPr>
-              <w:t>Breed</w:t>
-            </w:r>
-          </w:p>
-          <w:p>
-            <w:pPr>
-              <w:pStyle w:val="ListParagraph"/>
-              <w:numPr>
-                <w:ilvl w:val="0"/>
-                <w:numId w:val="6"/>
-              </w:numPr>
-              <w:rPr>
-                <w:sz w:val="20"/>
-                <w:szCs w:val="20"/>
-              </w:rPr>
-            </w:pPr>
-            <w:r>
-              <w:rPr>
-                <w:sz w:val="20"/>
-                <w:szCs w:val="20"/>
-              </w:rPr>
-              <w:t>Weight</w:t>
-            </w:r>
-          </w:p>
-          <w:p>
-            <w:pPr>
-              <w:pStyle w:val="ListParagraph"/>
-              <w:numPr>
-                <w:ilvl w:val="0"/>
-                <w:numId w:val="6"/>
-              </w:numPr>
-              <w:rPr>
-                <w:sz w:val="20"/>
-                <w:szCs w:val="20"/>
-              </w:rPr>
-            </w:pPr>
-            <w:proofErr w:type="spellStart"/>
-            <w:r>
-              <w:rPr>
-                <w:sz w:val="20"/>
-                <w:szCs w:val="20"/>
-              </w:rPr>
-              <w:t>Registration_Date</w:t>
-            </w:r>
-            <w:proofErr w:type="spellEnd"/>
-          </w:p>
-          <w:p>
-            <w:pPr>
-              <w:pStyle w:val="ListParagraph"/>
-              <w:numPr>
-                <w:ilvl w:val="0"/>
-                <w:numId w:val="6"/>
-              </w:numPr>
-              <w:rPr>
-                <w:sz w:val="20"/>
-                <w:szCs w:val="20"/>
-              </w:rPr>
-            </w:pPr>
-            <w:proofErr w:type="spellStart"/>
-            <w:r>
-              <w:rPr>
-                <w:sz w:val="20"/>
-                <w:szCs w:val="20"/>
-              </w:rPr>
-              <w:t>Payment_Date</w:t>
-            </w:r>
-            <w:proofErr w:type="spellEnd"/>
+              <w:t xml:space="preserve">. First names, Last names, </w:t>
+            </w:r>
+            <w:r>
+              <w:t>department numbers</w:t>
+            </w:r>
+            <w:r>
+              <w:t xml:space="preserve">, etc.). Responsible for testing small sets of data from these tables to ensure proper functionality. Responsible for ensuring data from </w:t>
+            </w:r>
+            <w:r>
+              <w:t>Employees</w:t>
+            </w:r>
+            <w:r>
+              <w:t xml:space="preserve"> and </w:t>
+            </w:r>
+            <w:r>
+              <w:t>Maintenance</w:t>
+            </w:r>
+            <w:r>
+              <w:t xml:space="preserve"> tables relates to other tables. Responsible for reviewing relevant tables (</w:t>
+            </w:r>
+            <w:r>
+              <w:t>Employees</w:t>
+            </w:r>
+            <w:r>
+              <w:t xml:space="preserve"> and </w:t>
+            </w:r>
+            <w:r>
+              <w:t>Maintenance</w:t>
+            </w:r>
+            <w:r>
+              <w:t xml:space="preserve">) on the DB model/schema. Responsible for </w:t>
+            </w:r>
+            <w:r>
+              <w:t>assisting</w:t>
+            </w:r>
+            <w:r>
+              <w:t xml:space="preserve"> each team member </w:t>
+            </w:r>
+            <w:r>
+              <w:t xml:space="preserve">with security questions and technical support. </w:t>
+            </w:r>
+            <w:r>
+              <w:t>Responsible for building his/her portion of the GUI that relates to updating his/her tables.</w:t>
+            </w:r>
           </w:p>
         </w:tc>
       </w:tr>
@@ -1020,20 +616,10 @@
           <w:p>
             <w:pPr>
               <w:jc w:val="center"/>
-              <w:rPr>
-                <w:sz w:val="20"/>
-                <w:szCs w:val="20"/>
-              </w:rPr>
-            </w:pPr>
-            <w:proofErr w:type="spellStart"/>
-            <w:r>
-              <w:rPr>
-                <w:sz w:val="20"/>
-                <w:szCs w:val="20"/>
-              </w:rPr>
-              <w:t>Resident_Vehicles</w:t>
-            </w:r>
-            <w:proofErr w:type="spellEnd"/>
+            </w:pPr>
+            <w:r>
+              <w:t>Dallas Martin</w:t>
+            </w:r>
           </w:p>
         </w:tc>
         <w:tc>
@@ -1042,197 +628,86 @@
           </w:tcPr>
           <w:p>
             <w:pPr>
-              <w:pStyle w:val="ListParagraph"/>
-              <w:numPr>
-                <w:ilvl w:val="0"/>
-                <w:numId w:val="7"/>
-              </w:numPr>
-              <w:rPr>
-                <w:sz w:val="20"/>
-                <w:szCs w:val="20"/>
-              </w:rPr>
-            </w:pPr>
+              <w:ind w:left="617"/>
+            </w:pPr>
+            <w:r>
+              <w:t xml:space="preserve">Responsible for creating </w:t>
+            </w:r>
+            <w:r>
+              <w:t>Invoices</w:t>
+            </w:r>
+            <w:r>
+              <w:t xml:space="preserve"> table and </w:t>
+            </w:r>
+            <w:r>
+              <w:t>Departments</w:t>
+            </w:r>
+            <w:r>
+              <w:t xml:space="preserve"> table, including columns within both tables. Responsible for gathering sample data pertaining to </w:t>
+            </w:r>
+            <w:r>
+              <w:t>invoices/departments</w:t>
+            </w:r>
+            <w:r>
+              <w:t xml:space="preserve"> (</w:t>
+            </w:r>
             <w:proofErr w:type="spellStart"/>
             <w:r>
-              <w:rPr>
-                <w:sz w:val="20"/>
-                <w:szCs w:val="20"/>
-              </w:rPr>
-              <w:t>License_Plate</w:t>
+              <w:t>ie</w:t>
             </w:r>
             <w:proofErr w:type="spellEnd"/>
             <w:r>
-              <w:rPr>
-                <w:sz w:val="20"/>
-                <w:szCs w:val="20"/>
-              </w:rPr>
-              <w:t>(</w:t>
+              <w:t xml:space="preserve">. </w:t>
             </w:r>
             <w:proofErr w:type="spellStart"/>
             <w:r>
-              <w:rPr>
-                <w:sz w:val="20"/>
-                <w:szCs w:val="20"/>
-              </w:rPr>
-              <w:t>pk</w:t>
+              <w:t>invoiceamount</w:t>
             </w:r>
             <w:proofErr w:type="spellEnd"/>
             <w:r>
-              <w:rPr>
-                <w:sz w:val="20"/>
-                <w:szCs w:val="20"/>
-              </w:rPr>
-              <w:t>)</w:t>
-            </w:r>
-          </w:p>
-          <w:p>
-            <w:pPr>
-              <w:pStyle w:val="ListParagraph"/>
-              <w:numPr>
-                <w:ilvl w:val="0"/>
-                <w:numId w:val="7"/>
-              </w:numPr>
-              <w:rPr>
-                <w:sz w:val="20"/>
-                <w:szCs w:val="20"/>
-              </w:rPr>
-            </w:pPr>
+              <w:t xml:space="preserve">, </w:t>
+            </w:r>
             <w:proofErr w:type="spellStart"/>
             <w:r>
-              <w:rPr>
-                <w:sz w:val="20"/>
-                <w:szCs w:val="20"/>
-              </w:rPr>
-              <w:t>Resident_ID</w:t>
+              <w:t>payment_date</w:t>
             </w:r>
             <w:proofErr w:type="spellEnd"/>
             <w:r>
-              <w:rPr>
-                <w:sz w:val="20"/>
-                <w:szCs w:val="20"/>
-              </w:rPr>
-              <w:t>(</w:t>
-            </w:r>
-            <w:proofErr w:type="spellStart"/>
-            <w:r>
-              <w:rPr>
-                <w:sz w:val="20"/>
-                <w:szCs w:val="20"/>
-              </w:rPr>
-              <w:t>fk</w:t>
-            </w:r>
-            <w:proofErr w:type="spellEnd"/>
-            <w:r>
-              <w:rPr>
-                <w:sz w:val="20"/>
-                <w:szCs w:val="20"/>
-              </w:rPr>
-              <w:t>)</w:t>
-            </w:r>
-          </w:p>
-          <w:p>
-            <w:pPr>
-              <w:pStyle w:val="ListParagraph"/>
-              <w:numPr>
-                <w:ilvl w:val="0"/>
-                <w:numId w:val="7"/>
-              </w:numPr>
-              <w:rPr>
-                <w:sz w:val="20"/>
-                <w:szCs w:val="20"/>
-              </w:rPr>
-            </w:pPr>
-            <w:r>
-              <w:rPr>
-                <w:sz w:val="20"/>
-                <w:szCs w:val="20"/>
-              </w:rPr>
-              <w:t>Make</w:t>
-            </w:r>
-          </w:p>
-          <w:p>
-            <w:pPr>
-              <w:pStyle w:val="ListParagraph"/>
-              <w:numPr>
-                <w:ilvl w:val="0"/>
-                <w:numId w:val="7"/>
-              </w:numPr>
-              <w:rPr>
-                <w:sz w:val="20"/>
-                <w:szCs w:val="20"/>
-              </w:rPr>
-            </w:pPr>
-            <w:r>
-              <w:rPr>
-                <w:sz w:val="20"/>
-                <w:szCs w:val="20"/>
-              </w:rPr>
-              <w:t>Model</w:t>
-            </w:r>
-          </w:p>
-          <w:p>
-            <w:pPr>
-              <w:pStyle w:val="ListParagraph"/>
-              <w:numPr>
-                <w:ilvl w:val="0"/>
-                <w:numId w:val="7"/>
-              </w:numPr>
-              <w:rPr>
-                <w:sz w:val="20"/>
-                <w:szCs w:val="20"/>
-              </w:rPr>
-            </w:pPr>
-            <w:r>
-              <w:rPr>
-                <w:sz w:val="20"/>
-                <w:szCs w:val="20"/>
-              </w:rPr>
-              <w:t>Color</w:t>
-            </w:r>
-          </w:p>
-          <w:p>
-            <w:pPr>
-              <w:pStyle w:val="ListParagraph"/>
-              <w:numPr>
-                <w:ilvl w:val="0"/>
-                <w:numId w:val="7"/>
-              </w:numPr>
-              <w:rPr>
-                <w:sz w:val="20"/>
-                <w:szCs w:val="20"/>
-              </w:rPr>
-            </w:pPr>
-            <w:proofErr w:type="spellStart"/>
-            <w:r>
-              <w:rPr>
-                <w:sz w:val="20"/>
-                <w:szCs w:val="20"/>
-              </w:rPr>
-              <w:t>Registration_Date</w:t>
-            </w:r>
-            <w:proofErr w:type="spellEnd"/>
-          </w:p>
-          <w:p>
-            <w:pPr>
-              <w:pStyle w:val="ListParagraph"/>
-              <w:numPr>
-                <w:ilvl w:val="0"/>
-                <w:numId w:val="7"/>
-              </w:numPr>
-              <w:rPr>
-                <w:sz w:val="20"/>
-                <w:szCs w:val="20"/>
-              </w:rPr>
-            </w:pPr>
-            <w:proofErr w:type="spellStart"/>
-            <w:r>
-              <w:rPr>
-                <w:sz w:val="20"/>
-                <w:szCs w:val="20"/>
-              </w:rPr>
-              <w:t>Decal_Sticker</w:t>
-            </w:r>
-            <w:proofErr w:type="spellEnd"/>
+              <w:t xml:space="preserve">, etc.). Responsible for testing small sets of data from these tables to ensure proper functionality. Responsible for ensuring data from </w:t>
+            </w:r>
+            <w:r>
+              <w:t>Invoices</w:t>
+            </w:r>
+            <w:r>
+              <w:t xml:space="preserve"> and </w:t>
+            </w:r>
+            <w:r>
+              <w:t>Departments</w:t>
+            </w:r>
+            <w:r>
+              <w:t xml:space="preserve"> tables relates to other tables. Responsible for reviewing relevant tables (</w:t>
+            </w:r>
+            <w:r>
+              <w:t>Invoices</w:t>
+            </w:r>
+            <w:r>
+              <w:t xml:space="preserve"> and </w:t>
+            </w:r>
+            <w:r>
+              <w:t>Departments</w:t>
+            </w:r>
+            <w:r>
+              <w:t>) on the DB model/schema. Responsible for assisting each team member with</w:t>
+            </w:r>
+            <w:r>
+              <w:t xml:space="preserve"> server configuration and management</w:t>
+            </w:r>
+            <w:r>
+              <w:t>.</w:t>
+            </w:r>
+            <w:r>
+              <w:t xml:space="preserve"> Responsible for building his/her portion of the GUI that relates to updating his/her tables.</w:t>
+            </w:r>
           </w:p>
         </w:tc>
       </w:tr>
@@ -1244,17 +719,9 @@
           <w:p>
             <w:pPr>
               <w:jc w:val="center"/>
-              <w:rPr>
-                <w:sz w:val="20"/>
-                <w:szCs w:val="20"/>
-              </w:rPr>
-            </w:pPr>
-            <w:r>
-              <w:rPr>
-                <w:sz w:val="20"/>
-                <w:szCs w:val="20"/>
-              </w:rPr>
-              <w:t>Employees</w:t>
+            </w:pPr>
+            <w:r>
+              <w:t>Troy Purvis</w:t>
             </w:r>
           </w:p>
         </w:tc>
@@ -1264,181 +731,88 @@
           </w:tcPr>
           <w:p>
             <w:pPr>
-              <w:pStyle w:val="ListParagraph"/>
-              <w:numPr>
-                <w:ilvl w:val="0"/>
-                <w:numId w:val="8"/>
-              </w:numPr>
-              <w:rPr>
-                <w:sz w:val="20"/>
-                <w:szCs w:val="20"/>
-              </w:rPr>
-            </w:pPr>
+              <w:ind w:left="617"/>
+            </w:pPr>
+            <w:r>
+              <w:t xml:space="preserve">Responsible for creating </w:t>
+            </w:r>
+            <w:r>
+              <w:t>Vehicles</w:t>
+            </w:r>
+            <w:r>
+              <w:t xml:space="preserve"> table and </w:t>
+            </w:r>
+            <w:r>
+              <w:t>Events</w:t>
+            </w:r>
+            <w:r>
+              <w:t xml:space="preserve"> table, including columns within both tables. </w:t>
+            </w:r>
+            <w:bookmarkStart w:id="0" w:name="_GoBack"/>
+            <w:bookmarkEnd w:id="0"/>
+            <w:r>
+              <w:lastRenderedPageBreak/>
+              <w:t xml:space="preserve">Responsible for gathering sample data pertaining to </w:t>
+            </w:r>
+            <w:r>
+              <w:t>vehicles</w:t>
+            </w:r>
+            <w:r>
+              <w:t>/</w:t>
+            </w:r>
+            <w:r>
+              <w:t>events</w:t>
+            </w:r>
+            <w:r>
+              <w:t xml:space="preserve"> (</w:t>
+            </w:r>
             <w:proofErr w:type="spellStart"/>
             <w:r>
-              <w:rPr>
-                <w:sz w:val="20"/>
-                <w:szCs w:val="20"/>
-              </w:rPr>
-              <w:t>Employee_ID</w:t>
+              <w:t>ie</w:t>
             </w:r>
             <w:proofErr w:type="spellEnd"/>
             <w:r>
-              <w:rPr>
-                <w:sz w:val="20"/>
-                <w:szCs w:val="20"/>
-              </w:rPr>
-              <w:t>(</w:t>
+              <w:t xml:space="preserve">. </w:t>
             </w:r>
             <w:proofErr w:type="spellStart"/>
             <w:r>
-              <w:rPr>
-                <w:sz w:val="20"/>
-                <w:szCs w:val="20"/>
-              </w:rPr>
-              <w:t>pk</w:t>
+              <w:t>License_plate</w:t>
             </w:r>
             <w:proofErr w:type="spellEnd"/>
             <w:r>
-              <w:rPr>
-                <w:sz w:val="20"/>
-                <w:szCs w:val="20"/>
-              </w:rPr>
-              <w:t>)</w:t>
-            </w:r>
-          </w:p>
-          <w:p>
-            <w:pPr>
-              <w:pStyle w:val="ListParagraph"/>
-              <w:numPr>
-                <w:ilvl w:val="0"/>
-                <w:numId w:val="8"/>
-              </w:numPr>
-              <w:rPr>
-                <w:sz w:val="20"/>
-                <w:szCs w:val="20"/>
-              </w:rPr>
-            </w:pPr>
+              <w:t xml:space="preserve">, </w:t>
+            </w:r>
             <w:proofErr w:type="spellStart"/>
             <w:r>
-              <w:rPr>
-                <w:sz w:val="20"/>
-                <w:szCs w:val="20"/>
-              </w:rPr>
-              <w:t>FName</w:t>
+              <w:t>event_date</w:t>
             </w:r>
             <w:proofErr w:type="spellEnd"/>
-          </w:p>
-          <w:p>
-            <w:pPr>
-              <w:pStyle w:val="ListParagraph"/>
-              <w:numPr>
-                <w:ilvl w:val="0"/>
-                <w:numId w:val="8"/>
-              </w:numPr>
-              <w:rPr>
-                <w:sz w:val="20"/>
-                <w:szCs w:val="20"/>
-              </w:rPr>
-            </w:pPr>
-            <w:proofErr w:type="spellStart"/>
-            <w:r>
-              <w:rPr>
-                <w:sz w:val="20"/>
-                <w:szCs w:val="20"/>
-              </w:rPr>
-              <w:t>LName</w:t>
-            </w:r>
-            <w:proofErr w:type="spellEnd"/>
-          </w:p>
-          <w:p>
-            <w:pPr>
-              <w:pStyle w:val="ListParagraph"/>
-              <w:numPr>
-                <w:ilvl w:val="0"/>
-                <w:numId w:val="8"/>
-              </w:numPr>
-              <w:rPr>
-                <w:sz w:val="20"/>
-                <w:szCs w:val="20"/>
-              </w:rPr>
-            </w:pPr>
-            <w:proofErr w:type="spellStart"/>
-            <w:r>
-              <w:rPr>
-                <w:sz w:val="20"/>
-                <w:szCs w:val="20"/>
-              </w:rPr>
-              <w:t>Dept_Number</w:t>
-            </w:r>
-            <w:proofErr w:type="spellEnd"/>
-            <w:r>
-              <w:rPr>
-                <w:sz w:val="20"/>
-                <w:szCs w:val="20"/>
-              </w:rPr>
-              <w:t>(</w:t>
-            </w:r>
-            <w:proofErr w:type="spellStart"/>
-            <w:r>
-              <w:rPr>
-                <w:sz w:val="20"/>
-                <w:szCs w:val="20"/>
-              </w:rPr>
-              <w:t>fk</w:t>
-            </w:r>
-            <w:proofErr w:type="spellEnd"/>
-            <w:r>
-              <w:rPr>
-                <w:sz w:val="20"/>
-                <w:szCs w:val="20"/>
-              </w:rPr>
-              <w:t>)</w:t>
-            </w:r>
-          </w:p>
-          <w:p>
-            <w:pPr>
-              <w:pStyle w:val="ListParagraph"/>
-              <w:numPr>
-                <w:ilvl w:val="0"/>
-                <w:numId w:val="8"/>
-              </w:numPr>
-              <w:rPr>
-                <w:sz w:val="20"/>
-                <w:szCs w:val="20"/>
-              </w:rPr>
-            </w:pPr>
-            <w:proofErr w:type="spellStart"/>
-            <w:r>
-              <w:rPr>
-                <w:sz w:val="20"/>
-                <w:szCs w:val="20"/>
-              </w:rPr>
-              <w:t>Resident_ID</w:t>
-            </w:r>
-            <w:proofErr w:type="spellEnd"/>
-            <w:r>
-              <w:rPr>
-                <w:sz w:val="20"/>
-                <w:szCs w:val="20"/>
-              </w:rPr>
-              <w:t>(</w:t>
-            </w:r>
-            <w:proofErr w:type="spellStart"/>
-            <w:r>
-              <w:rPr>
-                <w:sz w:val="20"/>
-                <w:szCs w:val="20"/>
-              </w:rPr>
-              <w:t>fk</w:t>
-            </w:r>
-            <w:proofErr w:type="spellEnd"/>
-            <w:r>
-              <w:rPr>
-                <w:sz w:val="20"/>
-                <w:szCs w:val="20"/>
-              </w:rPr>
-              <w:t>)</w:t>
+            <w:r>
+              <w:t xml:space="preserve">, etc.). Responsible for testing small sets of data from these tables to ensure proper functionality. Responsible for ensuring data </w:t>
+            </w:r>
+            <w:r>
+              <w:t xml:space="preserve">assigned </w:t>
+            </w:r>
+            <w:r>
+              <w:t>tables relates to other tables. Responsible for reviewing relevant tables (</w:t>
+            </w:r>
+            <w:r>
+              <w:t>Events</w:t>
+            </w:r>
+            <w:r>
+              <w:t xml:space="preserve"> and </w:t>
+            </w:r>
+            <w:r>
+              <w:t>Vehicles</w:t>
+            </w:r>
+            <w:r>
+              <w:t xml:space="preserve">) on the DB model/schema. Responsible for assisting each team member with </w:t>
+            </w:r>
+            <w:r>
+              <w:t>application development, particularly backend</w:t>
+            </w:r>
+            <w:r>
+              <w:t>. Responsible for building his/her portion of the GUI that relates to updating his/her tables.</w:t>
             </w:r>
           </w:p>
         </w:tc>
@@ -1451,17 +825,10 @@
           <w:p>
             <w:pPr>
               <w:jc w:val="center"/>
-              <w:rPr>
-                <w:sz w:val="20"/>
-                <w:szCs w:val="20"/>
-              </w:rPr>
-            </w:pPr>
-            <w:r>
-              <w:rPr>
-                <w:sz w:val="20"/>
-                <w:szCs w:val="20"/>
-              </w:rPr>
-              <w:t>Invoices</w:t>
+            </w:pPr>
+            <w:r>
+              <w:lastRenderedPageBreak/>
+              <w:t>Kirk Alexander</w:t>
             </w:r>
           </w:p>
         </w:tc>
@@ -1471,667 +838,86 @@
           </w:tcPr>
           <w:p>
             <w:pPr>
-              <w:pStyle w:val="ListParagraph"/>
-              <w:numPr>
-                <w:ilvl w:val="0"/>
-                <w:numId w:val="8"/>
-              </w:numPr>
-              <w:rPr>
-                <w:sz w:val="20"/>
-                <w:szCs w:val="20"/>
-              </w:rPr>
-            </w:pPr>
+              <w:ind w:left="617"/>
+            </w:pPr>
+            <w:r>
+              <w:t xml:space="preserve">Responsible for creating </w:t>
+            </w:r>
+            <w:r>
+              <w:t>Leases</w:t>
+            </w:r>
+            <w:r>
+              <w:t xml:space="preserve"> table and </w:t>
+            </w:r>
+            <w:r>
+              <w:t>Apartment Units</w:t>
+            </w:r>
+            <w:r>
+              <w:t xml:space="preserve"> table, including columns within both tables. Responsible for gathering sample data pertaining to </w:t>
+            </w:r>
+            <w:r>
+              <w:t>leases</w:t>
+            </w:r>
+            <w:r>
+              <w:t>/</w:t>
+            </w:r>
+            <w:r>
+              <w:t>units</w:t>
+            </w:r>
+            <w:r>
+              <w:t xml:space="preserve"> (</w:t>
+            </w:r>
             <w:proofErr w:type="spellStart"/>
             <w:r>
-              <w:rPr>
-                <w:sz w:val="20"/>
-                <w:szCs w:val="20"/>
-              </w:rPr>
-              <w:t>Invoice_ID</w:t>
+              <w:t>ie</w:t>
             </w:r>
             <w:proofErr w:type="spellEnd"/>
             <w:r>
-              <w:rPr>
-                <w:sz w:val="20"/>
-                <w:szCs w:val="20"/>
-              </w:rPr>
-              <w:t>(</w:t>
+              <w:t xml:space="preserve">. </w:t>
             </w:r>
             <w:proofErr w:type="spellStart"/>
             <w:r>
-              <w:rPr>
-                <w:sz w:val="20"/>
-                <w:szCs w:val="20"/>
-              </w:rPr>
-              <w:t>pk</w:t>
+              <w:t>unit</w:t>
+            </w:r>
+            <w:r>
+              <w:t>_</w:t>
+            </w:r>
+            <w:r>
+              <w:t>number</w:t>
             </w:r>
             <w:proofErr w:type="spellEnd"/>
             <w:r>
-              <w:rPr>
-                <w:sz w:val="20"/>
-                <w:szCs w:val="20"/>
-              </w:rPr>
-              <w:t>)</w:t>
-            </w:r>
-          </w:p>
-          <w:p>
-            <w:pPr>
-              <w:pStyle w:val="ListParagraph"/>
-              <w:numPr>
-                <w:ilvl w:val="0"/>
-                <w:numId w:val="8"/>
-              </w:numPr>
-              <w:rPr>
-                <w:sz w:val="20"/>
-                <w:szCs w:val="20"/>
-              </w:rPr>
-            </w:pPr>
+              <w:t xml:space="preserve">, </w:t>
+            </w:r>
             <w:proofErr w:type="spellStart"/>
             <w:r>
-              <w:rPr>
-                <w:sz w:val="20"/>
-                <w:szCs w:val="20"/>
-              </w:rPr>
-              <w:t>Resident_ID</w:t>
+              <w:t>sign</w:t>
+            </w:r>
+            <w:r>
+              <w:t>_date</w:t>
             </w:r>
             <w:proofErr w:type="spellEnd"/>
             <w:r>
-              <w:rPr>
-                <w:sz w:val="20"/>
-                <w:szCs w:val="20"/>
-              </w:rPr>
-              <w:t>(</w:t>
-            </w:r>
-            <w:proofErr w:type="spellStart"/>
-            <w:r>
-              <w:rPr>
-                <w:sz w:val="20"/>
-                <w:szCs w:val="20"/>
-              </w:rPr>
-              <w:t>fk</w:t>
-            </w:r>
-            <w:proofErr w:type="spellEnd"/>
-            <w:r>
-              <w:rPr>
-                <w:sz w:val="20"/>
-                <w:szCs w:val="20"/>
-              </w:rPr>
-              <w:t>)</w:t>
-            </w:r>
-          </w:p>
-          <w:p>
-            <w:pPr>
-              <w:pStyle w:val="ListParagraph"/>
-              <w:numPr>
-                <w:ilvl w:val="0"/>
-                <w:numId w:val="8"/>
-              </w:numPr>
-              <w:rPr>
-                <w:sz w:val="20"/>
-                <w:szCs w:val="20"/>
-              </w:rPr>
-            </w:pPr>
-            <w:proofErr w:type="spellStart"/>
-            <w:r>
-              <w:rPr>
-                <w:sz w:val="20"/>
-                <w:szCs w:val="20"/>
-              </w:rPr>
-              <w:t>Invoice_Date</w:t>
-            </w:r>
-            <w:proofErr w:type="spellEnd"/>
-          </w:p>
-          <w:p>
-            <w:pPr>
-              <w:pStyle w:val="ListParagraph"/>
-              <w:numPr>
-                <w:ilvl w:val="0"/>
-                <w:numId w:val="8"/>
-              </w:numPr>
-              <w:rPr>
-                <w:sz w:val="20"/>
-                <w:szCs w:val="20"/>
-              </w:rPr>
-            </w:pPr>
-            <w:proofErr w:type="spellStart"/>
-            <w:r>
-              <w:rPr>
-                <w:sz w:val="20"/>
-                <w:szCs w:val="20"/>
-              </w:rPr>
-              <w:t>Payment_Date</w:t>
-            </w:r>
-            <w:proofErr w:type="spellEnd"/>
-          </w:p>
-          <w:p>
-            <w:pPr>
-              <w:pStyle w:val="ListParagraph"/>
-              <w:numPr>
-                <w:ilvl w:val="0"/>
-                <w:numId w:val="8"/>
-              </w:numPr>
-              <w:rPr>
-                <w:sz w:val="20"/>
-                <w:szCs w:val="20"/>
-              </w:rPr>
-            </w:pPr>
-            <w:proofErr w:type="spellStart"/>
-            <w:r>
-              <w:rPr>
-                <w:sz w:val="20"/>
-                <w:szCs w:val="20"/>
-              </w:rPr>
-              <w:t>Rent_Amount</w:t>
-            </w:r>
-            <w:proofErr w:type="spellEnd"/>
-          </w:p>
-          <w:p>
-            <w:pPr>
-              <w:pStyle w:val="ListParagraph"/>
-              <w:numPr>
-                <w:ilvl w:val="0"/>
-                <w:numId w:val="8"/>
-              </w:numPr>
-              <w:rPr>
-                <w:sz w:val="20"/>
-                <w:szCs w:val="20"/>
-              </w:rPr>
-            </w:pPr>
-            <w:proofErr w:type="spellStart"/>
-            <w:r>
-              <w:rPr>
-                <w:sz w:val="20"/>
-                <w:szCs w:val="20"/>
-              </w:rPr>
-              <w:t>Credit_Amount</w:t>
-            </w:r>
-            <w:proofErr w:type="spellEnd"/>
-          </w:p>
-          <w:p>
-            <w:pPr>
-              <w:pStyle w:val="ListParagraph"/>
-              <w:numPr>
-                <w:ilvl w:val="0"/>
-                <w:numId w:val="8"/>
-              </w:numPr>
-              <w:rPr>
-                <w:sz w:val="20"/>
-                <w:szCs w:val="20"/>
-              </w:rPr>
-            </w:pPr>
-            <w:proofErr w:type="spellStart"/>
-            <w:r>
-              <w:rPr>
-                <w:sz w:val="20"/>
-                <w:szCs w:val="20"/>
-              </w:rPr>
-              <w:t>Due_Date</w:t>
-            </w:r>
-            <w:proofErr w:type="spellEnd"/>
-          </w:p>
-          <w:p>
-            <w:pPr>
-              <w:pStyle w:val="ListParagraph"/>
-              <w:numPr>
-                <w:ilvl w:val="0"/>
-                <w:numId w:val="8"/>
-              </w:numPr>
-              <w:rPr>
-                <w:sz w:val="20"/>
-                <w:szCs w:val="20"/>
-              </w:rPr>
-            </w:pPr>
-            <w:proofErr w:type="spellStart"/>
-            <w:r>
-              <w:rPr>
-                <w:sz w:val="20"/>
-                <w:szCs w:val="20"/>
-              </w:rPr>
-              <w:t>Card_Number</w:t>
-            </w:r>
-            <w:proofErr w:type="spellEnd"/>
-          </w:p>
-          <w:p>
-            <w:pPr>
-              <w:pStyle w:val="ListParagraph"/>
-              <w:numPr>
-                <w:ilvl w:val="0"/>
-                <w:numId w:val="8"/>
-              </w:numPr>
-              <w:rPr>
-                <w:sz w:val="20"/>
-                <w:szCs w:val="20"/>
-              </w:rPr>
-            </w:pPr>
-            <w:proofErr w:type="spellStart"/>
-            <w:r>
-              <w:rPr>
-                <w:sz w:val="20"/>
-                <w:szCs w:val="20"/>
-              </w:rPr>
-              <w:t>Card_Type</w:t>
-            </w:r>
-            <w:proofErr w:type="spellEnd"/>
-          </w:p>
-        </w:tc>
-      </w:tr>
-      <w:tr>
-        <w:tc>
-          <w:tcPr>
-            <w:tcW w:w="3775" w:type="dxa"/>
-          </w:tcPr>
-          <w:p>
-            <w:pPr>
-              <w:jc w:val="center"/>
-              <w:rPr>
-                <w:sz w:val="20"/>
-                <w:szCs w:val="20"/>
-              </w:rPr>
-            </w:pPr>
-            <w:r>
-              <w:rPr>
-                <w:sz w:val="20"/>
-                <w:szCs w:val="20"/>
-              </w:rPr>
-              <w:t>Departments</w:t>
-            </w:r>
-          </w:p>
-        </w:tc>
-        <w:tc>
-          <w:tcPr>
-            <w:tcW w:w="5845" w:type="dxa"/>
-          </w:tcPr>
-          <w:p>
-            <w:pPr>
-              <w:pStyle w:val="ListParagraph"/>
-              <w:numPr>
-                <w:ilvl w:val="0"/>
-                <w:numId w:val="8"/>
-              </w:numPr>
-              <w:rPr>
-                <w:sz w:val="20"/>
-                <w:szCs w:val="20"/>
-              </w:rPr>
-            </w:pPr>
-            <w:proofErr w:type="spellStart"/>
-            <w:r>
-              <w:rPr>
-                <w:sz w:val="20"/>
-                <w:szCs w:val="20"/>
-              </w:rPr>
-              <w:t>Dept_Number</w:t>
-            </w:r>
-            <w:proofErr w:type="spellEnd"/>
-            <w:r>
-              <w:rPr>
-                <w:sz w:val="20"/>
-                <w:szCs w:val="20"/>
-              </w:rPr>
-              <w:t>(</w:t>
-            </w:r>
-            <w:proofErr w:type="spellStart"/>
-            <w:r>
-              <w:rPr>
-                <w:sz w:val="20"/>
-                <w:szCs w:val="20"/>
-              </w:rPr>
-              <w:t>pk</w:t>
-            </w:r>
-            <w:proofErr w:type="spellEnd"/>
-            <w:r>
-              <w:rPr>
-                <w:sz w:val="20"/>
-                <w:szCs w:val="20"/>
-              </w:rPr>
-              <w:t>)</w:t>
-            </w:r>
-          </w:p>
-          <w:p>
-            <w:pPr>
-              <w:pStyle w:val="ListParagraph"/>
-              <w:numPr>
-                <w:ilvl w:val="0"/>
-                <w:numId w:val="8"/>
-              </w:numPr>
-              <w:rPr>
-                <w:sz w:val="20"/>
-                <w:szCs w:val="20"/>
-              </w:rPr>
-            </w:pPr>
-            <w:proofErr w:type="spellStart"/>
-            <w:r>
-              <w:rPr>
-                <w:sz w:val="20"/>
-                <w:szCs w:val="20"/>
-              </w:rPr>
-              <w:t>Dept_Name</w:t>
-            </w:r>
-            <w:proofErr w:type="spellEnd"/>
-          </w:p>
-        </w:tc>
-      </w:tr>
-      <w:tr>
-        <w:tc>
-          <w:tcPr>
-            <w:tcW w:w="3775" w:type="dxa"/>
-          </w:tcPr>
-          <w:p>
-            <w:pPr>
-              <w:jc w:val="center"/>
-              <w:rPr>
-                <w:sz w:val="20"/>
-                <w:szCs w:val="20"/>
-              </w:rPr>
-            </w:pPr>
-            <w:r>
-              <w:rPr>
-                <w:sz w:val="20"/>
-                <w:szCs w:val="20"/>
-              </w:rPr>
-              <w:t>Leases</w:t>
-            </w:r>
-          </w:p>
-        </w:tc>
-        <w:tc>
-          <w:tcPr>
-            <w:tcW w:w="5845" w:type="dxa"/>
-          </w:tcPr>
-          <w:p>
-            <w:pPr>
-              <w:pStyle w:val="ListParagraph"/>
-              <w:numPr>
-                <w:ilvl w:val="0"/>
-                <w:numId w:val="8"/>
-              </w:numPr>
-              <w:rPr>
-                <w:sz w:val="20"/>
-                <w:szCs w:val="20"/>
-              </w:rPr>
-            </w:pPr>
-            <w:proofErr w:type="spellStart"/>
-            <w:r>
-              <w:rPr>
-                <w:sz w:val="20"/>
-                <w:szCs w:val="20"/>
-              </w:rPr>
-              <w:t>Lease_ID</w:t>
-            </w:r>
-            <w:proofErr w:type="spellEnd"/>
-            <w:r>
-              <w:rPr>
-                <w:sz w:val="20"/>
-                <w:szCs w:val="20"/>
-              </w:rPr>
-              <w:t>(</w:t>
-            </w:r>
-            <w:proofErr w:type="spellStart"/>
-            <w:r>
-              <w:rPr>
-                <w:sz w:val="20"/>
-                <w:szCs w:val="20"/>
-              </w:rPr>
-              <w:t>pk</w:t>
-            </w:r>
-            <w:proofErr w:type="spellEnd"/>
-            <w:r>
-              <w:rPr>
-                <w:sz w:val="20"/>
-                <w:szCs w:val="20"/>
-              </w:rPr>
-              <w:t>)</w:t>
-            </w:r>
-          </w:p>
-          <w:p>
-            <w:pPr>
-              <w:pStyle w:val="ListParagraph"/>
-              <w:numPr>
-                <w:ilvl w:val="0"/>
-                <w:numId w:val="8"/>
-              </w:numPr>
-              <w:rPr>
-                <w:sz w:val="20"/>
-                <w:szCs w:val="20"/>
-              </w:rPr>
-            </w:pPr>
-            <w:proofErr w:type="spellStart"/>
-            <w:r>
-              <w:rPr>
-                <w:sz w:val="20"/>
-                <w:szCs w:val="20"/>
-              </w:rPr>
-              <w:t>Resident_ID</w:t>
-            </w:r>
-            <w:proofErr w:type="spellEnd"/>
-            <w:r>
-              <w:rPr>
-                <w:sz w:val="20"/>
-                <w:szCs w:val="20"/>
-              </w:rPr>
-              <w:t>(</w:t>
-            </w:r>
-            <w:proofErr w:type="spellStart"/>
-            <w:r>
-              <w:rPr>
-                <w:sz w:val="20"/>
-                <w:szCs w:val="20"/>
-              </w:rPr>
-              <w:t>fk</w:t>
-            </w:r>
-            <w:proofErr w:type="spellEnd"/>
-            <w:r>
-              <w:rPr>
-                <w:sz w:val="20"/>
-                <w:szCs w:val="20"/>
-              </w:rPr>
-              <w:t>)</w:t>
-            </w:r>
-          </w:p>
-          <w:p>
-            <w:pPr>
-              <w:pStyle w:val="ListParagraph"/>
-              <w:numPr>
-                <w:ilvl w:val="0"/>
-                <w:numId w:val="8"/>
-              </w:numPr>
-              <w:rPr>
-                <w:sz w:val="20"/>
-                <w:szCs w:val="20"/>
-              </w:rPr>
-            </w:pPr>
-            <w:proofErr w:type="spellStart"/>
-            <w:r>
-              <w:rPr>
-                <w:sz w:val="20"/>
-                <w:szCs w:val="20"/>
-              </w:rPr>
-              <w:t>Sign_Date</w:t>
-            </w:r>
-            <w:proofErr w:type="spellEnd"/>
-          </w:p>
-          <w:p>
-            <w:pPr>
-              <w:pStyle w:val="ListParagraph"/>
-              <w:numPr>
-                <w:ilvl w:val="0"/>
-                <w:numId w:val="8"/>
-              </w:numPr>
-              <w:rPr>
-                <w:sz w:val="20"/>
-                <w:szCs w:val="20"/>
-              </w:rPr>
-            </w:pPr>
-            <w:proofErr w:type="spellStart"/>
-            <w:r>
-              <w:rPr>
-                <w:sz w:val="20"/>
-                <w:szCs w:val="20"/>
-              </w:rPr>
-              <w:t>Sent_Date</w:t>
-            </w:r>
-            <w:proofErr w:type="spellEnd"/>
-          </w:p>
-        </w:tc>
-      </w:tr>
-      <w:tr>
-        <w:tc>
-          <w:tcPr>
-            <w:tcW w:w="3775" w:type="dxa"/>
-          </w:tcPr>
-          <w:p>
-            <w:pPr>
-              <w:jc w:val="center"/>
-              <w:rPr>
-                <w:sz w:val="20"/>
-                <w:szCs w:val="20"/>
-              </w:rPr>
-            </w:pPr>
-            <w:proofErr w:type="spellStart"/>
-            <w:r>
-              <w:rPr>
-                <w:sz w:val="20"/>
-                <w:szCs w:val="20"/>
-              </w:rPr>
-              <w:t>Apartment_Models</w:t>
-            </w:r>
-            <w:proofErr w:type="spellEnd"/>
-          </w:p>
-        </w:tc>
-        <w:tc>
-          <w:tcPr>
-            <w:tcW w:w="5845" w:type="dxa"/>
-          </w:tcPr>
-          <w:p>
-            <w:pPr>
-              <w:pStyle w:val="ListParagraph"/>
-              <w:numPr>
-                <w:ilvl w:val="0"/>
-                <w:numId w:val="8"/>
-              </w:numPr>
-              <w:rPr>
-                <w:sz w:val="20"/>
-                <w:szCs w:val="20"/>
-              </w:rPr>
-            </w:pPr>
-            <w:proofErr w:type="spellStart"/>
-            <w:r>
-              <w:rPr>
-                <w:sz w:val="20"/>
-                <w:szCs w:val="20"/>
-              </w:rPr>
-              <w:t>Apt_Number</w:t>
-            </w:r>
-            <w:proofErr w:type="spellEnd"/>
-            <w:r>
-              <w:rPr>
-                <w:sz w:val="20"/>
-                <w:szCs w:val="20"/>
-              </w:rPr>
-              <w:t>(</w:t>
-            </w:r>
-            <w:proofErr w:type="spellStart"/>
-            <w:r>
-              <w:rPr>
-                <w:sz w:val="20"/>
-                <w:szCs w:val="20"/>
-              </w:rPr>
-              <w:t>pk</w:t>
-            </w:r>
-            <w:proofErr w:type="spellEnd"/>
-            <w:r>
-              <w:rPr>
-                <w:sz w:val="20"/>
-                <w:szCs w:val="20"/>
-              </w:rPr>
-              <w:t>)</w:t>
-            </w:r>
-          </w:p>
-          <w:p>
-            <w:pPr>
-              <w:pStyle w:val="ListParagraph"/>
-              <w:numPr>
-                <w:ilvl w:val="0"/>
-                <w:numId w:val="8"/>
-              </w:numPr>
-              <w:rPr>
-                <w:sz w:val="20"/>
-                <w:szCs w:val="20"/>
-              </w:rPr>
-            </w:pPr>
-            <w:proofErr w:type="spellStart"/>
-            <w:r>
-              <w:rPr>
-                <w:sz w:val="20"/>
-                <w:szCs w:val="20"/>
-              </w:rPr>
-              <w:t>Num_Beds</w:t>
-            </w:r>
-            <w:proofErr w:type="spellEnd"/>
-          </w:p>
-          <w:p>
-            <w:pPr>
-              <w:pStyle w:val="ListParagraph"/>
-              <w:numPr>
-                <w:ilvl w:val="0"/>
-                <w:numId w:val="8"/>
-              </w:numPr>
-              <w:rPr>
-                <w:sz w:val="20"/>
-                <w:szCs w:val="20"/>
-              </w:rPr>
-            </w:pPr>
-            <w:proofErr w:type="spellStart"/>
-            <w:r>
-              <w:rPr>
-                <w:sz w:val="20"/>
-                <w:szCs w:val="20"/>
-              </w:rPr>
-              <w:t>Num_Baths</w:t>
-            </w:r>
-            <w:proofErr w:type="spellEnd"/>
-          </w:p>
-          <w:p>
-            <w:pPr>
-              <w:pStyle w:val="ListParagraph"/>
-              <w:numPr>
-                <w:ilvl w:val="0"/>
-                <w:numId w:val="8"/>
-              </w:numPr>
-              <w:rPr>
-                <w:sz w:val="20"/>
-                <w:szCs w:val="20"/>
-              </w:rPr>
-            </w:pPr>
-            <w:proofErr w:type="spellStart"/>
-            <w:r>
-              <w:rPr>
-                <w:sz w:val="20"/>
-                <w:szCs w:val="20"/>
-              </w:rPr>
-              <w:t>Sqft</w:t>
-            </w:r>
-            <w:proofErr w:type="spellEnd"/>
-          </w:p>
-          <w:p>
-            <w:pPr>
-              <w:pStyle w:val="ListParagraph"/>
-              <w:numPr>
-                <w:ilvl w:val="0"/>
-                <w:numId w:val="8"/>
-              </w:numPr>
-              <w:rPr>
-                <w:sz w:val="20"/>
-                <w:szCs w:val="20"/>
-              </w:rPr>
-            </w:pPr>
-            <w:proofErr w:type="spellStart"/>
-            <w:r>
-              <w:rPr>
-                <w:sz w:val="20"/>
-                <w:szCs w:val="20"/>
-              </w:rPr>
-              <w:t>Total_Amount</w:t>
-            </w:r>
-            <w:proofErr w:type="spellEnd"/>
+              <w:t>, etc.). Responsible for testing small sets of data from these tables to ensure proper functionality. Responsible for ensuring data assigned tables relates to other tables. Responsible for reviewing relevant tables (</w:t>
+            </w:r>
+            <w:r>
+              <w:t>leases</w:t>
+            </w:r>
+            <w:r>
+              <w:t xml:space="preserve"> and </w:t>
+            </w:r>
+            <w:r>
+              <w:t>units</w:t>
+            </w:r>
+            <w:r>
+              <w:t>) on the DB model/schema. Responsible for assisting each team member with application dev</w:t>
+            </w:r>
+            <w:r>
+              <w:t>elopment</w:t>
+            </w:r>
+            <w:r>
+              <w:t>. Responsible for building his/her portion of the GUI that relates to updating his/her tables.</w:t>
+            </w:r>
           </w:p>
         </w:tc>
       </w:tr>

</xml_diff>